<commit_message>
File docx written now
</commit_message>
<xml_diff>
--- a/file.docx
+++ b/file.docx
@@ -286,126 +286,80 @@
     <w:p>
       <w:pPr>
         <w:pStyle w:val="Leo"/>
-        <w:rPr>
-          <w:color w:val="auto"/>
-        </w:rPr>
       </w:pPr>
     </w:p>
     <w:p>
       <w:pPr>
         <w:pStyle w:val="Leo"/>
-        <w:rPr>
-          <w:color w:val="auto"/>
-        </w:rPr>
       </w:pPr>
     </w:p>
     <w:p>
       <w:pPr>
         <w:pStyle w:val="Leo"/>
-        <w:rPr>
-          <w:color w:val="auto"/>
-        </w:rPr>
       </w:pPr>
     </w:p>
     <w:p>
       <w:pPr>
         <w:pStyle w:val="Leo"/>
-        <w:rPr>
-          <w:color w:val="auto"/>
-        </w:rPr>
       </w:pPr>
     </w:p>
     <w:p>
       <w:pPr>
         <w:pStyle w:val="Leo"/>
-        <w:rPr>
-          <w:color w:val="auto"/>
-        </w:rPr>
       </w:pPr>
     </w:p>
     <w:p>
       <w:pPr>
         <w:pStyle w:val="Leo"/>
-        <w:rPr>
-          <w:color w:val="auto"/>
-        </w:rPr>
       </w:pPr>
     </w:p>
     <w:p>
       <w:pPr>
         <w:pStyle w:val="Leo"/>
-        <w:rPr>
-          <w:color w:val="auto"/>
-        </w:rPr>
       </w:pPr>
     </w:p>
     <w:p>
       <w:pPr>
         <w:pStyle w:val="Leo"/>
-        <w:rPr>
-          <w:color w:val="auto"/>
-        </w:rPr>
       </w:pPr>
     </w:p>
     <w:p>
       <w:pPr>
         <w:pStyle w:val="Leo"/>
-        <w:rPr>
-          <w:color w:val="auto"/>
-        </w:rPr>
       </w:pPr>
     </w:p>
     <w:p>
       <w:pPr>
         <w:pStyle w:val="Leo"/>
-        <w:rPr>
-          <w:color w:val="auto"/>
-        </w:rPr>
       </w:pPr>
     </w:p>
     <w:p>
       <w:pPr>
         <w:pStyle w:val="Leo"/>
-        <w:rPr>
-          <w:color w:val="auto"/>
-        </w:rPr>
       </w:pPr>
     </w:p>
     <w:p>
       <w:pPr>
         <w:pStyle w:val="Leo"/>
-        <w:rPr>
-          <w:color w:val="auto"/>
-        </w:rPr>
       </w:pPr>
     </w:p>
     <w:p>
       <w:pPr>
         <w:pStyle w:val="Leo"/>
-        <w:rPr>
-          <w:color w:val="auto"/>
-        </w:rPr>
       </w:pPr>
     </w:p>
     <w:p>
       <w:pPr>
         <w:pStyle w:val="Leo"/>
-        <w:rPr>
-          <w:color w:val="auto"/>
-        </w:rPr>
       </w:pPr>
     </w:p>
     <w:p>
       <w:pPr>
         <w:pStyle w:val="Leo"/>
-        <w:rPr>
-          <w:color w:val="auto"/>
-        </w:rPr>
       </w:pPr>
       <w:r>
         <w:rPr>
           <w:noProof/>
-          <w:color w:val="auto"/>
         </w:rPr>
         <mc:AlternateContent>
           <mc:Choice Requires="wps">
@@ -483,137 +437,88 @@
     <w:p>
       <w:pPr>
         <w:pStyle w:val="Leo"/>
-        <w:rPr>
-          <w:color w:val="auto"/>
-        </w:rPr>
-      </w:pPr>
+      </w:pPr>
+      <w:r>
+        <w:t xml:space="preserve">Data: </w:t>
+      </w:r>
+      <w:r>
+        <w:t>-</w:t>
+      </w:r>
     </w:p>
     <w:p>
       <w:pPr>
         <w:pStyle w:val="Leo"/>
-        <w:rPr>
-          <w:color w:val="auto"/>
-        </w:rPr>
-      </w:pPr>
-      <w:r>
-        <w:rPr>
-          <w:color w:val="auto"/>
-        </w:rPr>
-        <w:t xml:space="preserve">Data: </w:t>
-      </w:r>
-      <w:r>
-        <w:rPr>
-          <w:color w:val="auto"/>
-        </w:rPr>
+      </w:pPr>
+      <w:proofErr w:type="spellStart"/>
+      <w:proofErr w:type="gramStart"/>
+      <w:r>
+        <w:t>Cliente</w:t>
+      </w:r>
+      <w:proofErr w:type="spellEnd"/>
+      <w:proofErr w:type="gramEnd"/>
+      <w:r>
+        <w:t xml:space="preserve">: </w:t>
+      </w:r>
+      <w:r>
         <w:t>-</w:t>
       </w:r>
     </w:p>
     <w:p>
       <w:pPr>
         <w:pStyle w:val="Leo"/>
-        <w:rPr>
-          <w:bCs/>
-          <w:color w:val="auto"/>
-        </w:rPr>
-      </w:pPr>
-      <w:r>
-        <w:rPr>
-          <w:color w:val="auto"/>
-        </w:rPr>
-        <w:t xml:space="preserve">Cliente: </w:t>
-      </w:r>
-      <w:r>
-        <w:rPr>
-          <w:bCs/>
-          <w:color w:val="auto"/>
-        </w:rPr>
+      </w:pPr>
+      <w:r>
+        <w:t xml:space="preserve">Rif. </w:t>
+      </w:r>
+      <w:proofErr w:type="spellStart"/>
+      <w:r>
+        <w:t>Cantiere</w:t>
+      </w:r>
+      <w:proofErr w:type="spellEnd"/>
+      <w:r>
+        <w:t xml:space="preserve">: </w:t>
+      </w:r>
+      <w:r>
         <w:t>-</w:t>
       </w:r>
     </w:p>
     <w:p>
       <w:pPr>
         <w:pStyle w:val="Leo"/>
-        <w:rPr>
-          <w:bCs/>
-          <w:color w:val="auto"/>
-        </w:rPr>
-      </w:pPr>
-      <w:r>
-        <w:rPr>
-          <w:color w:val="auto"/>
-        </w:rPr>
-        <w:t xml:space="preserve">Rif. Cantiere: </w:t>
-      </w:r>
-      <w:r>
-        <w:rPr>
-          <w:bCs/>
-          <w:color w:val="auto"/>
-        </w:rPr>
-        <w:t>-</w:t>
+      </w:pPr>
+      <w:proofErr w:type="spellStart"/>
+      <w:r>
+        <w:t>Commessa</w:t>
+      </w:r>
+      <w:proofErr w:type="spellEnd"/>
+      <w:r>
+        <w:t xml:space="preserve"> </w:t>
+      </w:r>
+      <w:r>
+        <w:t>n</w:t>
+      </w:r>
+      <w:r>
+        <w:t xml:space="preserve">° </w:t>
+      </w:r>
+      <w:proofErr w:type="gramStart"/>
+      <w:r>
+        <w:t xml:space="preserve">- </w:t>
+      </w:r>
+      <w:r>
+        <w:t xml:space="preserve"> Ref.</w:t>
+      </w:r>
+      <w:proofErr w:type="gramEnd"/>
+      <w:r>
+        <w:t>:</w:t>
       </w:r>
     </w:p>
     <w:p>
       <w:pPr>
         <w:pStyle w:val="Leo"/>
-        <w:rPr>
-          <w:bCs/>
-          <w:color w:val="auto"/>
-        </w:rPr>
-      </w:pPr>
-      <w:r>
-        <w:rPr>
-          <w:color w:val="auto"/>
-        </w:rPr>
-        <w:t xml:space="preserve">Commessa </w:t>
-      </w:r>
-      <w:r>
-        <w:rPr>
-          <w:color w:val="auto"/>
-        </w:rPr>
-        <w:t>n</w:t>
-      </w:r>
-      <w:r>
-        <w:rPr>
-          <w:color w:val="auto"/>
-        </w:rPr>
-        <w:t xml:space="preserve">° - </w:t>
-      </w:r>
-      <w:r>
-        <w:rPr>
-          <w:color w:val="auto"/>
-        </w:rPr>
-        <w:t xml:space="preserve"> Ref.:</w:t>
-      </w:r>
-      <w:r>
-        <w:rPr>
-          <w:bCs/>
-          <w:color w:val="auto"/>
-        </w:rPr>
-        <w:t xml:space="preserve"> </w:t>
-      </w:r>
-      <w:r>
-        <w:rPr>
-          <w:bCs/>
-          <w:color w:val="auto"/>
-        </w:rPr>
-        <w:t>-</w:t>
-      </w:r>
-    </w:p>
-    <w:p>
-      <w:pPr>
-        <w:pStyle w:val="Leo"/>
-        <w:rPr>
-          <w:bCs/>
-          <w:color w:val="auto"/>
-        </w:rPr>
-      </w:pPr>
-      <w:r>
-        <w:rPr>
-          <w:rFonts w:ascii="Verdana" w:hAnsi="Verdana"/>
-          <w:b w:val="0"/>
+      </w:pPr>
+      <w:r>
+        <w:rPr>
           <w:noProof/>
-          <w:sz w:val="18"/>
-          <w:szCs w:val="18"/>
         </w:rPr>
         <w:lastRenderedPageBreak/>
         <mc:AlternateContent>
@@ -776,7 +681,7 @@
                 <v:stroke joinstyle="miter"/>
                 <v:path gradientshapeok="t" o:connecttype="rect"/>
               </v:shapetype>
-              <v:shape id="Text Box 20" o:spid="_x0000_s1026" type="#_x0000_t202" style="position:absolute;margin-left:.2pt;margin-top:0;width:520pt;height:40.6pt;z-index:251658243;visibility:visible;mso-wrap-style:square;mso-width-percent:0;mso-height-percent:0;mso-wrap-distance-left:9pt;mso-wrap-distance-top:0;mso-wrap-distance-right:9pt;mso-wrap-distance-bottom:0;mso-position-horizontal:absolute;mso-position-horizontal-relative:text;mso-position-vertical:absolute;mso-position-vertical-relative:text;mso-width-percent:0;mso-height-percent:0;mso-width-relative:page;mso-height-relative:page;v-text-anchor:top" o:gfxdata="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" fillcolor="white [3212]" strokecolor="#c00000" strokeweight="1pt">
+              <v:shape id="Text Box 20" o:spid="_x0000_s1026" type="#_x0000_t202" style="position:absolute;margin-left:.2pt;margin-top:0;width:520pt;height:40.6pt;z-index:251658243;visibility:visible;mso-wrap-style:square;mso-width-percent:0;mso-height-percent:0;mso-wrap-distance-left:9pt;mso-wrap-distance-top:0;mso-wrap-distance-right:9pt;mso-wrap-distance-bottom:0;mso-position-horizontal:absolute;mso-position-horizontal-relative:text;mso-position-vertical:absolute;mso-position-vertical-relative:text;mso-width-percent:0;mso-height-percent:0;mso-width-relative:page;mso-height-relative:page;v-text-anchor:top" o:gfxdata="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" fillcolor="white [3212]" strokecolor="#c00000" strokeweight="1pt">
                 <v:fill color2="#d8d8d8 [2732]" rotate="t" angle="270" focus="100%" type="gradient"/>
                 <v:textbox inset=",7.2pt,,7.2pt">
                   <w:txbxContent>
@@ -908,7 +813,25 @@
           <w:sz w:val="18"/>
           <w:szCs w:val="18"/>
         </w:rPr>
-        <w:t>Collegamenti idraulici dei pannelli attivi e adduzione ai collettori di distribuzione con relativa prova di tenuta ad aria a 6 bar (installazione collettore e prova di tenuta ad acqua a carico dell'idraulico).</w:t>
+        <w:t xml:space="preserve">Collegamenti idraulici dei pannelli attivi e adduzione ai collettori di distribuzione con relativa prova di tenuta ad aria a </w:t>
+      </w:r>
+      <w:proofErr w:type="gramStart"/>
+      <w:r>
+        <w:rPr>
+          <w:rFonts w:ascii="Arial" w:hAnsi="Arial" w:cs="Arial"/>
+          <w:sz w:val="18"/>
+          <w:szCs w:val="18"/>
+        </w:rPr>
+        <w:t>6</w:t>
+      </w:r>
+      <w:proofErr w:type="gramEnd"/>
+      <w:r>
+        <w:rPr>
+          <w:rFonts w:ascii="Arial" w:hAnsi="Arial" w:cs="Arial"/>
+          <w:sz w:val="18"/>
+          <w:szCs w:val="18"/>
+        </w:rPr>
+        <w:t xml:space="preserve"> bar (installazione collettore e prova di tenuta ad acqua a carico dell'idraulico).</w:t>
       </w:r>
     </w:p>
     <w:p>
@@ -999,7 +922,7 @@
     </w:p>
     <w:tbl>
       <w:tblPr>
-        <w:tblStyle w:val="Grigliatabella"/>
+        <w:tblStyle w:val="TableGrid"/>
         <w:tblpPr w:leftFromText="141" w:rightFromText="141" w:vertAnchor="text" w:horzAnchor="margin" w:tblpY="235"/>
         <w:tblW w:w="10343" w:type="dxa"/>
         <w:shd w:val="clear" w:color="auto" w:fill="D9D9D9" w:themeFill="background1" w:themeFillShade="D9"/>
@@ -2089,7 +2012,7 @@
     </w:p>
     <w:p>
       <w:pPr>
-        <w:pStyle w:val="Paragrafoelenco"/>
+        <w:pStyle w:val="ListParagraph"/>
         <w:numPr>
           <w:ilvl w:val="0"/>
           <w:numId w:val="5"/>
@@ -2113,7 +2036,7 @@
     </w:p>
     <w:p>
       <w:pPr>
-        <w:pStyle w:val="Paragrafoelenco"/>
+        <w:pStyle w:val="ListParagraph"/>
         <w:numPr>
           <w:ilvl w:val="0"/>
           <w:numId w:val="5"/>
@@ -2137,7 +2060,7 @@
     </w:p>
     <w:p>
       <w:pPr>
-        <w:pStyle w:val="Paragrafoelenco"/>
+        <w:pStyle w:val="ListParagraph"/>
         <w:numPr>
           <w:ilvl w:val="0"/>
           <w:numId w:val="5"/>
@@ -2161,7 +2084,7 @@
     </w:p>
     <w:p>
       <w:pPr>
-        <w:pStyle w:val="Paragrafoelenco"/>
+        <w:pStyle w:val="ListParagraph"/>
         <w:numPr>
           <w:ilvl w:val="0"/>
           <w:numId w:val="5"/>
@@ -2342,7 +2265,7 @@
           </mc:Choice>
           <mc:Fallback>
             <w:pict>
-              <v:shape w14:anchorId="05A59C2D" id="Casella di testo 5" o:spid="_x0000_s1027" type="#_x0000_t202" style="position:absolute;left:0;text-align:left;margin-left:0;margin-top:10.8pt;width:517.6pt;height:33.3pt;z-index:251658246;visibility:visible;mso-wrap-style:square;mso-width-percent:0;mso-height-percent:0;mso-wrap-distance-left:9pt;mso-wrap-distance-top:0;mso-wrap-distance-right:9pt;mso-wrap-distance-bottom:0;mso-position-horizontal:absolute;mso-position-horizontal-relative:text;mso-position-vertical:absolute;mso-position-vertical-relative:text;mso-width-percent:0;mso-height-percent:0;mso-width-relative:page;mso-height-relative:page;v-text-anchor:top" o:gfxdata="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" fillcolor="#d8d8d8" stroked="f">
+              <v:shape w14:anchorId="05A59C2D" id="Casella di testo 5" o:spid="_x0000_s1027" type="#_x0000_t202" style="position:absolute;left:0;text-align:left;margin-left:0;margin-top:10.8pt;width:517.6pt;height:33.3pt;z-index:251658246;visibility:visible;mso-wrap-style:square;mso-width-percent:0;mso-height-percent:0;mso-wrap-distance-left:9pt;mso-wrap-distance-top:0;mso-wrap-distance-right:9pt;mso-wrap-distance-bottom:0;mso-position-horizontal:absolute;mso-position-horizontal-relative:text;mso-position-vertical:absolute;mso-position-vertical-relative:text;mso-width-percent:0;mso-height-percent:0;mso-width-relative:page;mso-height-relative:page;v-text-anchor:top" o:gfxdata="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" fillcolor="#d8d8d8" stroked="f">
                 <v:textbox inset=",7.2pt,,7.2pt">
                   <w:txbxContent>
                     <w:p>
@@ -2405,7 +2328,7 @@
     </w:p>
     <w:p>
       <w:pPr>
-        <w:pStyle w:val="Paragrafoelenco"/>
+        <w:pStyle w:val="ListParagraph"/>
         <w:numPr>
           <w:ilvl w:val="0"/>
           <w:numId w:val="2"/>
@@ -2445,7 +2368,7 @@
     </w:p>
     <w:p>
       <w:pPr>
-        <w:pStyle w:val="Paragrafoelenco"/>
+        <w:pStyle w:val="ListParagraph"/>
         <w:numPr>
           <w:ilvl w:val="0"/>
           <w:numId w:val="2"/>
@@ -2514,7 +2437,7 @@
     </w:p>
     <w:tbl>
       <w:tblPr>
-        <w:tblStyle w:val="Grigliatabella"/>
+        <w:tblStyle w:val="TableGrid"/>
         <w:tblW w:w="10337" w:type="dxa"/>
         <w:jc w:val="center"/>
         <w:shd w:val="clear" w:color="auto" w:fill="D9D9D9" w:themeFill="background1" w:themeFillShade="D9"/>
@@ -2789,6 +2712,7 @@
                 <w:sz w:val="20"/>
               </w:rPr>
             </w:pPr>
+            <w:proofErr w:type="gramStart"/>
             <w:r>
               <w:rPr>
                 <w:rFonts w:ascii="Arial" w:hAnsi="Arial" w:cs="Arial"/>
@@ -2798,6 +2722,7 @@
               </w:rPr>
               <w:t>Q.tà</w:t>
             </w:r>
+            <w:proofErr w:type="gramEnd"/>
           </w:p>
         </w:tc>
         <w:tc>
@@ -2832,8 +2757,19 @@
                 <w:bCs/>
                 <w:sz w:val="20"/>
               </w:rPr>
-              <w:t>€/Q.tà</w:t>
-            </w:r>
+              <w:t>€/</w:t>
+            </w:r>
+            <w:proofErr w:type="gramStart"/>
+            <w:r>
+              <w:rPr>
+                <w:rFonts w:ascii="Arial" w:hAnsi="Arial" w:cs="Arial"/>
+                <w:b/>
+                <w:bCs/>
+                <w:sz w:val="20"/>
+              </w:rPr>
+              <w:t>Q.tà</w:t>
+            </w:r>
+            <w:proofErr w:type="gramEnd"/>
           </w:p>
         </w:tc>
         <w:tc>
@@ -2885,7 +2821,7 @@
           </w:tcPr>
           <w:p>
             <w:pPr>
-              <w:pStyle w:val="Paragrafoelenco"/>
+              <w:pStyle w:val="ListParagraph"/>
               <w:numPr>
                 <w:ilvl w:val="0"/>
                 <w:numId w:val="6"/>
@@ -2918,7 +2854,7 @@
           </w:p>
           <w:p>
             <w:pPr>
-              <w:pStyle w:val="Paragrafoelenco"/>
+              <w:pStyle w:val="ListParagraph"/>
               <w:numPr>
                 <w:ilvl w:val="0"/>
                 <w:numId w:val="6"/>
@@ -3193,7 +3129,7 @@
           </w:tcPr>
           <w:p>
             <w:pPr>
-              <w:pStyle w:val="Paragrafoelenco"/>
+              <w:pStyle w:val="ListParagraph"/>
               <w:numPr>
                 <w:ilvl w:val="0"/>
                 <w:numId w:val="6"/>
@@ -3226,7 +3162,7 @@
           </w:p>
           <w:p>
             <w:pPr>
-              <w:pStyle w:val="Paragrafoelenco"/>
+              <w:pStyle w:val="ListParagraph"/>
               <w:numPr>
                 <w:ilvl w:val="0"/>
                 <w:numId w:val="6"/>
@@ -3485,7 +3421,7 @@
           </w:tcPr>
           <w:p>
             <w:pPr>
-              <w:pStyle w:val="Paragrafoelenco"/>
+              <w:pStyle w:val="ListParagraph"/>
               <w:numPr>
                 <w:ilvl w:val="0"/>
                 <w:numId w:val="6"/>
@@ -3518,7 +3454,7 @@
           </w:p>
           <w:p>
             <w:pPr>
-              <w:pStyle w:val="Paragrafoelenco"/>
+              <w:pStyle w:val="ListParagraph"/>
               <w:numPr>
                 <w:ilvl w:val="0"/>
                 <w:numId w:val="6"/>
@@ -3767,7 +3703,7 @@
           </w:tcPr>
           <w:p>
             <w:pPr>
-              <w:pStyle w:val="Paragrafoelenco"/>
+              <w:pStyle w:val="ListParagraph"/>
               <w:numPr>
                 <w:ilvl w:val="0"/>
                 <w:numId w:val="6"/>
@@ -3800,7 +3736,7 @@
           </w:p>
           <w:p>
             <w:pPr>
-              <w:pStyle w:val="Paragrafoelenco"/>
+              <w:pStyle w:val="ListParagraph"/>
               <w:numPr>
                 <w:ilvl w:val="0"/>
                 <w:numId w:val="6"/>
@@ -4090,7 +4026,7 @@
           </w:tcPr>
           <w:p>
             <w:pPr>
-              <w:pStyle w:val="Paragrafoelenco"/>
+              <w:pStyle w:val="ListParagraph"/>
               <w:numPr>
                 <w:ilvl w:val="0"/>
                 <w:numId w:val="6"/>
@@ -4123,7 +4059,7 @@
           </w:p>
           <w:p>
             <w:pPr>
-              <w:pStyle w:val="Paragrafoelenco"/>
+              <w:pStyle w:val="ListParagraph"/>
               <w:numPr>
                 <w:ilvl w:val="0"/>
                 <w:numId w:val="6"/>
@@ -4411,7 +4347,7 @@
           </w:tcPr>
           <w:p>
             <w:pPr>
-              <w:pStyle w:val="Paragrafoelenco"/>
+              <w:pStyle w:val="ListParagraph"/>
               <w:numPr>
                 <w:ilvl w:val="0"/>
                 <w:numId w:val="6"/>
@@ -4444,7 +4380,7 @@
           </w:p>
           <w:p>
             <w:pPr>
-              <w:pStyle w:val="Paragrafoelenco"/>
+              <w:pStyle w:val="ListParagraph"/>
               <w:numPr>
                 <w:ilvl w:val="0"/>
                 <w:numId w:val="6"/>
@@ -4728,7 +4664,7 @@
           </w:tcPr>
           <w:p>
             <w:pPr>
-              <w:pStyle w:val="Paragrafoelenco"/>
+              <w:pStyle w:val="ListParagraph"/>
               <w:numPr>
                 <w:ilvl w:val="0"/>
                 <w:numId w:val="6"/>
@@ -4761,7 +4697,7 @@
           </w:p>
           <w:p>
             <w:pPr>
-              <w:pStyle w:val="Paragrafoelenco"/>
+              <w:pStyle w:val="ListParagraph"/>
               <w:numPr>
                 <w:ilvl w:val="0"/>
                 <w:numId w:val="6"/>
@@ -5049,7 +4985,7 @@
           </w:tcPr>
           <w:p>
             <w:pPr>
-              <w:pStyle w:val="Paragrafoelenco"/>
+              <w:pStyle w:val="ListParagraph"/>
               <w:numPr>
                 <w:ilvl w:val="0"/>
                 <w:numId w:val="6"/>
@@ -5082,7 +5018,7 @@
           </w:p>
           <w:p>
             <w:pPr>
-              <w:pStyle w:val="Paragrafoelenco"/>
+              <w:pStyle w:val="ListParagraph"/>
               <w:numPr>
                 <w:ilvl w:val="0"/>
                 <w:numId w:val="6"/>
@@ -5386,7 +5322,7 @@
           </w:tcPr>
           <w:p>
             <w:pPr>
-              <w:pStyle w:val="Paragrafoelenco"/>
+              <w:pStyle w:val="ListParagraph"/>
               <w:numPr>
                 <w:ilvl w:val="0"/>
                 <w:numId w:val="6"/>
@@ -5419,7 +5355,7 @@
           </w:p>
           <w:p>
             <w:pPr>
-              <w:pStyle w:val="Paragrafoelenco"/>
+              <w:pStyle w:val="ListParagraph"/>
               <w:numPr>
                 <w:ilvl w:val="0"/>
                 <w:numId w:val="6"/>
@@ -5707,7 +5643,7 @@
           </w:tcPr>
           <w:p>
             <w:pPr>
-              <w:pStyle w:val="Paragrafoelenco"/>
+              <w:pStyle w:val="ListParagraph"/>
               <w:numPr>
                 <w:ilvl w:val="0"/>
                 <w:numId w:val="6"/>
@@ -5740,7 +5676,7 @@
           </w:p>
           <w:p>
             <w:pPr>
-              <w:pStyle w:val="Paragrafoelenco"/>
+              <w:pStyle w:val="ListParagraph"/>
               <w:numPr>
                 <w:ilvl w:val="0"/>
                 <w:numId w:val="6"/>
@@ -5995,7 +5931,7 @@
           </w:tcPr>
           <w:p>
             <w:pPr>
-              <w:pStyle w:val="Paragrafoelenco"/>
+              <w:pStyle w:val="ListParagraph"/>
               <w:numPr>
                 <w:ilvl w:val="0"/>
                 <w:numId w:val="6"/>
@@ -6028,7 +5964,7 @@
           </w:p>
           <w:p>
             <w:pPr>
-              <w:pStyle w:val="Paragrafoelenco"/>
+              <w:pStyle w:val="ListParagraph"/>
               <w:numPr>
                 <w:ilvl w:val="0"/>
                 <w:numId w:val="6"/>
@@ -6334,7 +6270,7 @@
           </w:tcPr>
           <w:p>
             <w:pPr>
-              <w:pStyle w:val="Paragrafoelenco"/>
+              <w:pStyle w:val="ListParagraph"/>
               <w:numPr>
                 <w:ilvl w:val="0"/>
                 <w:numId w:val="6"/>
@@ -6367,7 +6303,7 @@
           </w:p>
           <w:p>
             <w:pPr>
-              <w:pStyle w:val="Paragrafoelenco"/>
+              <w:pStyle w:val="ListParagraph"/>
               <w:numPr>
                 <w:ilvl w:val="0"/>
                 <w:numId w:val="6"/>
@@ -6645,7 +6581,7 @@
           </w:tcPr>
           <w:p>
             <w:pPr>
-              <w:pStyle w:val="Paragrafoelenco"/>
+              <w:pStyle w:val="ListParagraph"/>
               <w:overflowPunct/>
               <w:autoSpaceDE/>
               <w:autoSpaceDN/>
@@ -6664,7 +6600,7 @@
           </w:p>
           <w:p>
             <w:pPr>
-              <w:pStyle w:val="Paragrafoelenco"/>
+              <w:pStyle w:val="ListParagraph"/>
               <w:numPr>
                 <w:ilvl w:val="0"/>
                 <w:numId w:val="6"/>
@@ -6697,7 +6633,7 @@
           </w:p>
           <w:p>
             <w:pPr>
-              <w:pStyle w:val="Paragrafoelenco"/>
+              <w:pStyle w:val="ListParagraph"/>
               <w:numPr>
                 <w:ilvl w:val="0"/>
                 <w:numId w:val="6"/>
@@ -7457,7 +7393,7 @@
           </mc:Choice>
           <mc:Fallback>
             <w:pict>
-              <v:shape w14:anchorId="4781EF8A" id="_x0000_s1028" type="#_x0000_t202" style="position:absolute;left:0;text-align:left;margin-left:-.1pt;margin-top:0;width:517.6pt;height:33.3pt;z-index:251658241;visibility:visible;mso-wrap-style:square;mso-width-percent:0;mso-height-percent:0;mso-wrap-distance-left:9pt;mso-wrap-distance-top:0;mso-wrap-distance-right:9pt;mso-wrap-distance-bottom:0;mso-position-horizontal:absolute;mso-position-horizontal-relative:text;mso-position-vertical:absolute;mso-position-vertical-relative:text;mso-width-percent:0;mso-height-percent:0;mso-width-relative:page;mso-height-relative:page;v-text-anchor:top" o:gfxdata="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" fillcolor="#d8d8d8" stroked="f">
+              <v:shape w14:anchorId="4781EF8A" id="_x0000_s1028" type="#_x0000_t202" style="position:absolute;left:0;text-align:left;margin-left:-.1pt;margin-top:0;width:517.6pt;height:33.3pt;z-index:251658241;visibility:visible;mso-wrap-style:square;mso-width-percent:0;mso-height-percent:0;mso-wrap-distance-left:9pt;mso-wrap-distance-top:0;mso-wrap-distance-right:9pt;mso-wrap-distance-bottom:0;mso-position-horizontal:absolute;mso-position-horizontal-relative:text;mso-position-vertical:absolute;mso-position-vertical-relative:text;mso-width-percent:0;mso-height-percent:0;mso-width-relative:page;mso-height-relative:page;v-text-anchor:top" o:gfxdata="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" fillcolor="#d8d8d8" stroked="f">
                 <v:textbox inset=",7.2pt,,7.2pt">
                   <w:txbxContent>
                     <w:p>
@@ -7613,7 +7549,25 @@
           <w:sz w:val="16"/>
           <w:szCs w:val="16"/>
         </w:rPr>
-        <w:t>Per quanto riguarda la pendinatura antisismica a cui ci si riferisce, secondo la nuova Norma NTC 2018, c’è da dire che per la regione Emilia Romagna, questi sistemi (con peso uguale o inferiore a 25 kg al mq) sono privi di rilevanza ai fini sismici e rientrano nella casistica degli IPRIPI (punto B.3.2.b) di cui documento allegato.</w:t>
+        <w:t xml:space="preserve">Per quanto riguarda la pendinatura antisismica a cui ci si riferisce, secondo la nuova Norma NTC 2018, c’è da dire che per la regione </w:t>
+      </w:r>
+      <w:proofErr w:type="gramStart"/>
+      <w:r>
+        <w:rPr>
+          <w:rFonts w:ascii="Verdana" w:hAnsi="Verdana"/>
+          <w:sz w:val="16"/>
+          <w:szCs w:val="16"/>
+        </w:rPr>
+        <w:t>Emilia Romagna</w:t>
+      </w:r>
+      <w:proofErr w:type="gramEnd"/>
+      <w:r>
+        <w:rPr>
+          <w:rFonts w:ascii="Verdana" w:hAnsi="Verdana"/>
+          <w:sz w:val="16"/>
+          <w:szCs w:val="16"/>
+        </w:rPr>
+        <w:t>, questi sistemi (con peso uguale o inferiore a 25 kg al mq) sono privi di rilevanza ai fini sismici e rientrano nella casistica degli IPRIPI (punto B.3.2.b) di cui documento allegato.</w:t>
       </w:r>
     </w:p>
     <w:p>
@@ -7753,7 +7707,7 @@
           </mc:Choice>
           <mc:Fallback>
             <w:pict>
-              <v:shape w14:anchorId="16640A91" id="_x0000_s1029" type="#_x0000_t202" style="position:absolute;left:0;text-align:left;margin-left:-.25pt;margin-top:16.35pt;width:517.6pt;height:33.3pt;z-index:251658244;visibility:visible;mso-wrap-style:square;mso-width-percent:0;mso-height-percent:0;mso-wrap-distance-left:9pt;mso-wrap-distance-top:0;mso-wrap-distance-right:9pt;mso-wrap-distance-bottom:0;mso-position-horizontal:absolute;mso-position-horizontal-relative:text;mso-position-vertical:absolute;mso-position-vertical-relative:text;mso-width-percent:0;mso-height-percent:0;mso-width-relative:page;mso-height-relative:page;v-text-anchor:top" o:gfxdata="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" fillcolor="#d8d8d8" stroked="f">
+              <v:shape w14:anchorId="16640A91" id="_x0000_s1029" type="#_x0000_t202" style="position:absolute;left:0;text-align:left;margin-left:-.25pt;margin-top:16.35pt;width:517.6pt;height:33.3pt;z-index:251658244;visibility:visible;mso-wrap-style:square;mso-width-percent:0;mso-height-percent:0;mso-wrap-distance-left:9pt;mso-wrap-distance-top:0;mso-wrap-distance-right:9pt;mso-wrap-distance-bottom:0;mso-position-horizontal:absolute;mso-position-horizontal-relative:text;mso-position-vertical:absolute;mso-position-vertical-relative:text;mso-width-percent:0;mso-height-percent:0;mso-width-relative:page;mso-height-relative:page;v-text-anchor:top" o:gfxdata="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" fillcolor="#d8d8d8" stroked="f">
                 <v:textbox inset=",7.2pt,,7.2pt">
                   <w:txbxContent>
                     <w:p>
@@ -8570,7 +8524,7 @@
     </w:p>
     <w:p>
       <w:pPr>
-        <w:pStyle w:val="Paragrafoelenco"/>
+        <w:pStyle w:val="ListParagraph"/>
         <w:numPr>
           <w:ilvl w:val="0"/>
           <w:numId w:val="4"/>
@@ -8621,7 +8575,7 @@
     </w:p>
     <w:p>
       <w:pPr>
-        <w:pStyle w:val="Paragrafoelenco"/>
+        <w:pStyle w:val="ListParagraph"/>
         <w:numPr>
           <w:ilvl w:val="0"/>
           <w:numId w:val="4"/>
@@ -8769,7 +8723,27 @@
           <w:sz w:val="18"/>
           <w:szCs w:val="18"/>
         </w:rPr>
-        <w:t>adeguamento struttura antisismica con pendini a 5 punti</w:t>
+        <w:t xml:space="preserve">adeguamento struttura antisismica con pendini a </w:t>
+      </w:r>
+      <w:proofErr w:type="gramStart"/>
+      <w:r>
+        <w:rPr>
+          <w:rFonts w:ascii="Arial" w:hAnsi="Arial" w:cs="Arial"/>
+          <w:color w:val="808080" w:themeColor="background1" w:themeShade="80"/>
+          <w:sz w:val="18"/>
+          <w:szCs w:val="18"/>
+        </w:rPr>
+        <w:t>5</w:t>
+      </w:r>
+      <w:proofErr w:type="gramEnd"/>
+      <w:r>
+        <w:rPr>
+          <w:rFonts w:ascii="Arial" w:hAnsi="Arial" w:cs="Arial"/>
+          <w:color w:val="808080" w:themeColor="background1" w:themeShade="80"/>
+          <w:sz w:val="18"/>
+          <w:szCs w:val="18"/>
+        </w:rPr>
+        <w:t xml:space="preserve"> punti</w:t>
       </w:r>
       <w:r>
         <w:rPr>
@@ -8851,7 +8825,7 @@
     </w:p>
     <w:p>
       <w:pPr>
-        <w:pStyle w:val="Paragrafoelenco"/>
+        <w:pStyle w:val="ListParagraph"/>
         <w:numPr>
           <w:ilvl w:val="0"/>
           <w:numId w:val="4"/>
@@ -9122,7 +9096,7 @@
           </mc:Choice>
           <mc:Fallback>
             <w:pict>
-              <v:shape w14:anchorId="1F41A797" id="_x0000_s1030" type="#_x0000_t202" style="position:absolute;left:0;text-align:left;margin-left:0;margin-top:18.7pt;width:516.5pt;height:27pt;z-index:251658240;visibility:visible;mso-wrap-style:square;mso-width-percent:0;mso-height-percent:0;mso-wrap-distance-left:9pt;mso-wrap-distance-top:0;mso-wrap-distance-right:9pt;mso-wrap-distance-bottom:0;mso-position-horizontal:absolute;mso-position-horizontal-relative:text;mso-position-vertical:absolute;mso-position-vertical-relative:text;mso-width-percent:0;mso-height-percent:0;mso-width-relative:page;mso-height-relative:page;v-text-anchor:top" o:gfxdata="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" fillcolor="#d8d8d8" stroked="f">
+              <v:shape w14:anchorId="1F41A797" id="_x0000_s1030" type="#_x0000_t202" style="position:absolute;left:0;text-align:left;margin-left:0;margin-top:18.7pt;width:516.5pt;height:27pt;z-index:251658240;visibility:visible;mso-wrap-style:square;mso-width-percent:0;mso-height-percent:0;mso-wrap-distance-left:9pt;mso-wrap-distance-top:0;mso-wrap-distance-right:9pt;mso-wrap-distance-bottom:0;mso-position-horizontal:absolute;mso-position-horizontal-relative:text;mso-position-vertical:absolute;mso-position-vertical-relative:text;mso-width-percent:0;mso-height-percent:0;mso-width-relative:page;mso-height-relative:page;v-text-anchor:top" o:gfxdata="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" fillcolor="#d8d8d8" stroked="f">
                 <v:textbox inset=",7.2pt,,7.2pt">
                   <w:txbxContent>
                     <w:p>
@@ -9209,7 +9183,7 @@
     </w:p>
     <w:p>
       <w:pPr>
-        <w:pStyle w:val="Paragrafoelenco"/>
+        <w:pStyle w:val="ListParagraph"/>
         <w:numPr>
           <w:ilvl w:val="0"/>
           <w:numId w:val="3"/>
@@ -9403,7 +9377,7 @@
           </mc:Choice>
           <mc:Fallback>
             <w:pict>
-              <v:shape w14:anchorId="1B6069FA" id="_x0000_s1031" type="#_x0000_t202" style="position:absolute;left:0;text-align:left;margin-left:0;margin-top:10.15pt;width:516.5pt;height:27pt;z-index:251658250;visibility:visible;mso-wrap-style:square;mso-width-percent:0;mso-height-percent:0;mso-wrap-distance-left:9pt;mso-wrap-distance-top:0;mso-wrap-distance-right:9pt;mso-wrap-distance-bottom:0;mso-position-horizontal:absolute;mso-position-horizontal-relative:text;mso-position-vertical:absolute;mso-position-vertical-relative:text;mso-width-percent:0;mso-height-percent:0;mso-width-relative:page;mso-height-relative:page;v-text-anchor:top" o:gfxdata="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" fillcolor="#d8d8d8" stroked="f">
+              <v:shape w14:anchorId="1B6069FA" id="_x0000_s1031" type="#_x0000_t202" style="position:absolute;left:0;text-align:left;margin-left:0;margin-top:10.15pt;width:516.5pt;height:27pt;z-index:251658250;visibility:visible;mso-wrap-style:square;mso-width-percent:0;mso-height-percent:0;mso-wrap-distance-left:9pt;mso-wrap-distance-top:0;mso-wrap-distance-right:9pt;mso-wrap-distance-bottom:0;mso-position-horizontal:absolute;mso-position-horizontal-relative:text;mso-position-vertical:absolute;mso-position-vertical-relative:text;mso-width-percent:0;mso-height-percent:0;mso-width-relative:page;mso-height-relative:page;v-text-anchor:top" o:gfxdata="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" fillcolor="#d8d8d8" stroked="f">
                 <v:textbox inset=",7.2pt,,7.2pt">
                   <w:txbxContent>
                     <w:p>
@@ -9928,8 +9902,9 @@
           <w:szCs w:val="22"/>
           <w:lang w:val="nl-NL"/>
         </w:rPr>
-        <w:t>Per accettazzione Client</w:t>
-      </w:r>
+        <w:t xml:space="preserve">Per accettazzione </w:t>
+      </w:r>
+      <w:proofErr w:type="gramStart"/>
       <w:r>
         <w:rPr>
           <w:rFonts w:ascii="Arial" w:hAnsi="Arial" w:cs="Arial"/>
@@ -9939,8 +9914,20 @@
           <w:szCs w:val="22"/>
           <w:lang w:val="nl-NL"/>
         </w:rPr>
+        <w:t>Client</w:t>
+      </w:r>
+      <w:r>
+        <w:rPr>
+          <w:rFonts w:ascii="Arial" w:hAnsi="Arial" w:cs="Arial"/>
+          <w:b/>
+          <w:bCs/>
+          <w:sz w:val="22"/>
+          <w:szCs w:val="22"/>
+          <w:lang w:val="nl-NL"/>
+        </w:rPr>
         <w:t>e</w:t>
       </w:r>
+      <w:proofErr w:type="gramEnd"/>
     </w:p>
     <w:p>
       <w:pPr>
@@ -10362,7 +10349,7 @@
 <w:ftr xmlns:wpc="http://schemas.microsoft.com/office/word/2010/wordprocessingCanvas" xmlns:cx="http://schemas.microsoft.com/office/drawing/2014/chartex" xmlns:cx1="http://schemas.microsoft.com/office/drawing/2015/9/8/chartex" xmlns:cx2="http://schemas.microsoft.com/office/drawing/2015/10/21/chartex" xmlns:cx3="http://schemas.microsoft.com/office/drawing/2016/5/9/chartex" xmlns:cx4="http://schemas.microsoft.com/office/drawing/2016/5/10/chartex" xmlns:cx5="http://schemas.microsoft.com/office/drawing/2016/5/11/chartex" xmlns:cx6="http://schemas.microsoft.com/office/drawing/2016/5/12/chartex" xmlns:cx7="http://schemas.microsoft.com/office/drawing/2016/5/13/chartex" xmlns:cx8="http://schemas.microsoft.com/office/drawing/2016/5/14/chartex" xmlns:mc="http://schemas.openxmlformats.org/markup-compatibility/2006" xmlns:aink="http://schemas.microsoft.com/office/drawing/2016/ink" xmlns:am3d="http://schemas.microsoft.com/office/drawing/2017/model3d" xmlns:o="urn:schemas-microsoft-com:office:office" xmlns:oel="http://schemas.microsoft.com/office/2019/extlst" xmlns:r="http://schemas.openxmlformats.org/officeDocument/2006/relationships" xmlns:m="http://schemas.openxmlformats.org/officeDocument/2006/math" xmlns:v="urn:schemas-microsoft-com:vml" xmlns:wp14="http://schemas.microsoft.com/office/word/2010/wordprocessingDrawing" xmlns:wp="http://schemas.openxmlformats.org/drawingml/2006/wordprocessingDrawing" xmlns:w10="urn:schemas-microsoft-com:office:word" xmlns:w="http://schemas.openxmlformats.org/wordprocessingml/2006/main" xmlns:w14="http://schemas.microsoft.com/office/word/2010/wordml" xmlns:w15="http://schemas.microsoft.com/office/word/2012/wordml" xmlns:w16cex="http://schemas.microsoft.com/office/word/2018/wordml/cex" xmlns:w16cid="http://schemas.microsoft.com/office/word/2016/wordml/cid" xmlns:w16="http://schemas.microsoft.com/office/word/2018/wordml" xmlns:w16sdtdh="http://schemas.microsoft.com/office/word/2020/wordml/sdtdatahash" xmlns:w16se="http://schemas.microsoft.com/office/word/2015/wordml/symex" xmlns:wpg="http://schemas.microsoft.com/office/word/2010/wordprocessingGroup" xmlns:wpi="http://schemas.microsoft.com/office/word/2010/wordprocessingInk" xmlns:wne="http://schemas.microsoft.com/office/word/2006/wordml" xmlns:wps="http://schemas.microsoft.com/office/word/2010/wordprocessingShape" mc:Ignorable="w14 w15 w16se w16cid w16 w16cex w16sdtdh wp14">
   <w:p>
     <w:pPr>
-      <w:pStyle w:val="Pidipagina"/>
+      <w:pStyle w:val="Footer"/>
       <w:rPr>
         <w:rFonts w:ascii="Arial" w:hAnsi="Arial" w:cs="Arial"/>
         <w:i/>
@@ -10376,7 +10363,7 @@
   </w:p>
   <w:p>
     <w:pPr>
-      <w:pStyle w:val="Pidipagina"/>
+      <w:pStyle w:val="Footer"/>
       <w:rPr>
         <w:rFonts w:ascii="Arial" w:hAnsi="Arial" w:cs="Arial"/>
         <w:i/>
@@ -10482,7 +10469,7 @@
   </w:p>
   <w:p>
     <w:pPr>
-      <w:pStyle w:val="Pidipagina"/>
+      <w:pStyle w:val="Footer"/>
       <w:rPr>
         <w:rFonts w:ascii="Arial" w:hAnsi="Arial" w:cs="Arial"/>
         <w:i/>
@@ -10585,7 +10572,7 @@
   </w:p>
   <w:p>
     <w:pPr>
-      <w:pStyle w:val="Pidipagina"/>
+      <w:pStyle w:val="Footer"/>
       <w:rPr>
         <w:rFonts w:ascii="Arial" w:hAnsi="Arial" w:cs="Arial"/>
         <w:i/>
@@ -10604,7 +10591,7 @@
 <w:ftr xmlns:wpc="http://schemas.microsoft.com/office/word/2010/wordprocessingCanvas" xmlns:cx="http://schemas.microsoft.com/office/drawing/2014/chartex" xmlns:cx1="http://schemas.microsoft.com/office/drawing/2015/9/8/chartex" xmlns:cx2="http://schemas.microsoft.com/office/drawing/2015/10/21/chartex" xmlns:cx3="http://schemas.microsoft.com/office/drawing/2016/5/9/chartex" xmlns:cx4="http://schemas.microsoft.com/office/drawing/2016/5/10/chartex" xmlns:cx5="http://schemas.microsoft.com/office/drawing/2016/5/11/chartex" xmlns:cx6="http://schemas.microsoft.com/office/drawing/2016/5/12/chartex" xmlns:cx7="http://schemas.microsoft.com/office/drawing/2016/5/13/chartex" xmlns:cx8="http://schemas.microsoft.com/office/drawing/2016/5/14/chartex" xmlns:mc="http://schemas.openxmlformats.org/markup-compatibility/2006" xmlns:aink="http://schemas.microsoft.com/office/drawing/2016/ink" xmlns:am3d="http://schemas.microsoft.com/office/drawing/2017/model3d" xmlns:o="urn:schemas-microsoft-com:office:office" xmlns:oel="http://schemas.microsoft.com/office/2019/extlst" xmlns:r="http://schemas.openxmlformats.org/officeDocument/2006/relationships" xmlns:m="http://schemas.openxmlformats.org/officeDocument/2006/math" xmlns:v="urn:schemas-microsoft-com:vml" xmlns:wp14="http://schemas.microsoft.com/office/word/2010/wordprocessingDrawing" xmlns:wp="http://schemas.openxmlformats.org/drawingml/2006/wordprocessingDrawing" xmlns:w10="urn:schemas-microsoft-com:office:word" xmlns:w="http://schemas.openxmlformats.org/wordprocessingml/2006/main" xmlns:w14="http://schemas.microsoft.com/office/word/2010/wordml" xmlns:w15="http://schemas.microsoft.com/office/word/2012/wordml" xmlns:w16cex="http://schemas.microsoft.com/office/word/2018/wordml/cex" xmlns:w16cid="http://schemas.microsoft.com/office/word/2016/wordml/cid" xmlns:w16="http://schemas.microsoft.com/office/word/2018/wordml" xmlns:w16sdtdh="http://schemas.microsoft.com/office/word/2020/wordml/sdtdatahash" xmlns:w16se="http://schemas.microsoft.com/office/word/2015/wordml/symex" xmlns:wpg="http://schemas.microsoft.com/office/word/2010/wordprocessingGroup" xmlns:wpi="http://schemas.microsoft.com/office/word/2010/wordprocessingInk" xmlns:wne="http://schemas.microsoft.com/office/word/2006/wordml" xmlns:wps="http://schemas.microsoft.com/office/word/2010/wordprocessingShape" mc:Ignorable="w14 w15 w16se w16cid w16 w16cex w16sdtdh wp14">
   <w:p>
     <w:pPr>
-      <w:pStyle w:val="Pidipagina"/>
+      <w:pStyle w:val="Footer"/>
       <w:rPr>
         <w:rFonts w:ascii="Arial" w:hAnsi="Arial" w:cs="Arial"/>
         <w:i/>
@@ -10618,7 +10605,7 @@
   </w:p>
   <w:p>
     <w:pPr>
-      <w:pStyle w:val="Pidipagina"/>
+      <w:pStyle w:val="Footer"/>
       <w:rPr>
         <w:rFonts w:ascii="Arial" w:hAnsi="Arial" w:cs="Arial"/>
         <w:i/>
@@ -10657,7 +10644,7 @@
   </w:p>
   <w:p>
     <w:pPr>
-      <w:pStyle w:val="Pidipagina"/>
+      <w:pStyle w:val="Footer"/>
       <w:rPr>
         <w:rFonts w:ascii="Arial" w:hAnsi="Arial" w:cs="Arial"/>
         <w:i/>
@@ -10760,7 +10747,7 @@
   </w:p>
   <w:p>
     <w:pPr>
-      <w:pStyle w:val="Pidipagina"/>
+      <w:pStyle w:val="Footer"/>
       <w:rPr>
         <w:rFonts w:ascii="Arial" w:hAnsi="Arial" w:cs="Arial"/>
         <w:i/>
@@ -10801,7 +10788,7 @@
 <w:hdr xmlns:wpc="http://schemas.microsoft.com/office/word/2010/wordprocessingCanvas" xmlns:cx="http://schemas.microsoft.com/office/drawing/2014/chartex" xmlns:cx1="http://schemas.microsoft.com/office/drawing/2015/9/8/chartex" xmlns:cx2="http://schemas.microsoft.com/office/drawing/2015/10/21/chartex" xmlns:cx3="http://schemas.microsoft.com/office/drawing/2016/5/9/chartex" xmlns:cx4="http://schemas.microsoft.com/office/drawing/2016/5/10/chartex" xmlns:cx5="http://schemas.microsoft.com/office/drawing/2016/5/11/chartex" xmlns:cx6="http://schemas.microsoft.com/office/drawing/2016/5/12/chartex" xmlns:cx7="http://schemas.microsoft.com/office/drawing/2016/5/13/chartex" xmlns:cx8="http://schemas.microsoft.com/office/drawing/2016/5/14/chartex" xmlns:mc="http://schemas.openxmlformats.org/markup-compatibility/2006" xmlns:aink="http://schemas.microsoft.com/office/drawing/2016/ink" xmlns:am3d="http://schemas.microsoft.com/office/drawing/2017/model3d" xmlns:o="urn:schemas-microsoft-com:office:office" xmlns:oel="http://schemas.microsoft.com/office/2019/extlst" xmlns:r="http://schemas.openxmlformats.org/officeDocument/2006/relationships" xmlns:m="http://schemas.openxmlformats.org/officeDocument/2006/math" xmlns:v="urn:schemas-microsoft-com:vml" xmlns:wp14="http://schemas.microsoft.com/office/word/2010/wordprocessingDrawing" xmlns:wp="http://schemas.openxmlformats.org/drawingml/2006/wordprocessingDrawing" xmlns:w10="urn:schemas-microsoft-com:office:word" xmlns:w="http://schemas.openxmlformats.org/wordprocessingml/2006/main" xmlns:w14="http://schemas.microsoft.com/office/word/2010/wordml" xmlns:w15="http://schemas.microsoft.com/office/word/2012/wordml" xmlns:w16cex="http://schemas.microsoft.com/office/word/2018/wordml/cex" xmlns:w16cid="http://schemas.microsoft.com/office/word/2016/wordml/cid" xmlns:w16="http://schemas.microsoft.com/office/word/2018/wordml" xmlns:w16sdtdh="http://schemas.microsoft.com/office/word/2020/wordml/sdtdatahash" xmlns:w16se="http://schemas.microsoft.com/office/word/2015/wordml/symex" xmlns:wpg="http://schemas.microsoft.com/office/word/2010/wordprocessingGroup" xmlns:wpi="http://schemas.microsoft.com/office/word/2010/wordprocessingInk" xmlns:wne="http://schemas.microsoft.com/office/word/2006/wordml" xmlns:wps="http://schemas.microsoft.com/office/word/2010/wordprocessingShape" mc:Ignorable="w14 w15 w16se w16cid w16 w16cex w16sdtdh wp14">
   <w:p>
     <w:pPr>
-      <w:pStyle w:val="Testofumetto"/>
+      <w:pStyle w:val="BalloonText"/>
       <w:tabs>
         <w:tab w:val="left" w:pos="284"/>
       </w:tabs>
@@ -10884,6 +10871,7 @@
         </wp:anchor>
       </w:drawing>
     </w:r>
+    <w:proofErr w:type="spellStart"/>
     <w:r>
       <w:rPr>
         <w:rFonts w:ascii="Arial" w:hAnsi="Arial" w:cs="Arial"/>
@@ -10891,7 +10879,17 @@
         <w:bCs/>
         <w:color w:val="808080" w:themeColor="background1" w:themeShade="80"/>
       </w:rPr>
-      <w:t xml:space="preserve">Eurotherm </w:t>
+      <w:t>Eurotherm</w:t>
+    </w:r>
+    <w:proofErr w:type="spellEnd"/>
+    <w:r>
+      <w:rPr>
+        <w:rFonts w:ascii="Arial" w:hAnsi="Arial" w:cs="Arial"/>
+        <w:b/>
+        <w:bCs/>
+        <w:color w:val="808080" w:themeColor="background1" w:themeShade="80"/>
+      </w:rPr>
+      <w:t xml:space="preserve"> </w:t>
     </w:r>
     <w:proofErr w:type="spellStart"/>
     <w:r>
@@ -10979,7 +10977,7 @@
   </w:p>
   <w:p>
     <w:pPr>
-      <w:pStyle w:val="Corpodeltesto2"/>
+      <w:pStyle w:val="BodyText2"/>
       <w:spacing w:before="0" w:after="0" w:line="276" w:lineRule="auto"/>
       <w:rPr>
         <w:color w:val="808080" w:themeColor="background1" w:themeShade="80"/>
@@ -11018,17 +11016,36 @@
       </w:rPr>
       <w:br/>
     </w:r>
-    <w:hyperlink r:id="rId2" w:history="1">
-      <w:r>
-        <w:rPr>
-          <w:rStyle w:val="Collegamentoipertestuale"/>
-          <w:color w:val="808080" w:themeColor="background1" w:themeShade="80"/>
-          <w:u w:val="none"/>
-          <w:lang w:val="fr-FR"/>
-        </w:rPr>
-        <w:t>www.eurotherm.info</w:t>
-      </w:r>
-    </w:hyperlink>
+    <w:r>
+      <w:fldChar w:fldCharType="begin"/>
+    </w:r>
+    <w:r>
+      <w:rPr>
+        <w:lang w:val="en-GB"/>
+      </w:rPr>
+      <w:instrText>HYPERLINK "http://www.eurotherm.info"</w:instrText>
+    </w:r>
+    <w:r>
+      <w:fldChar w:fldCharType="separate"/>
+    </w:r>
+    <w:r>
+      <w:rPr>
+        <w:rStyle w:val="Hyperlink"/>
+        <w:color w:val="808080" w:themeColor="background1" w:themeShade="80"/>
+        <w:u w:val="none"/>
+        <w:lang w:val="fr-FR"/>
+      </w:rPr>
+      <w:t>www.eurotherm.info</w:t>
+    </w:r>
+    <w:r>
+      <w:rPr>
+        <w:rStyle w:val="Hyperlink"/>
+        <w:color w:val="808080" w:themeColor="background1" w:themeShade="80"/>
+        <w:u w:val="none"/>
+        <w:lang w:val="fr-FR"/>
+      </w:rPr>
+      <w:fldChar w:fldCharType="end"/>
+    </w:r>
     <w:r>
       <w:rPr>
         <w:color w:val="808080" w:themeColor="background1" w:themeShade="80"/>
@@ -11037,17 +11054,36 @@
       </w:rPr>
       <w:t xml:space="preserve">     </w:t>
     </w:r>
-    <w:hyperlink r:id="rId3" w:history="1">
-      <w:r>
-        <w:rPr>
-          <w:rStyle w:val="Collegamentoipertestuale"/>
-          <w:color w:val="808080" w:themeColor="background1" w:themeShade="80"/>
-          <w:u w:val="none"/>
-          <w:lang w:val="fr-FR"/>
-        </w:rPr>
-        <w:t>mail@eurotherm.info</w:t>
-      </w:r>
-    </w:hyperlink>
+    <w:r>
+      <w:fldChar w:fldCharType="begin"/>
+    </w:r>
+    <w:r>
+      <w:rPr>
+        <w:lang w:val="en-GB"/>
+      </w:rPr>
+      <w:instrText>HYPERLINK "mailto:mai@eurotherm.info"</w:instrText>
+    </w:r>
+    <w:r>
+      <w:fldChar w:fldCharType="separate"/>
+    </w:r>
+    <w:r>
+      <w:rPr>
+        <w:rStyle w:val="Hyperlink"/>
+        <w:color w:val="808080" w:themeColor="background1" w:themeShade="80"/>
+        <w:u w:val="none"/>
+        <w:lang w:val="fr-FR"/>
+      </w:rPr>
+      <w:t>mail@eurotherm.info</w:t>
+    </w:r>
+    <w:r>
+      <w:rPr>
+        <w:rStyle w:val="Hyperlink"/>
+        <w:color w:val="808080" w:themeColor="background1" w:themeShade="80"/>
+        <w:u w:val="none"/>
+        <w:lang w:val="fr-FR"/>
+      </w:rPr>
+      <w:fldChar w:fldCharType="end"/>
+    </w:r>
     <w:r>
       <w:rPr>
         <w:color w:val="808080" w:themeColor="background1" w:themeShade="80"/>
@@ -11059,7 +11095,7 @@
   </w:p>
   <w:p>
     <w:pPr>
-      <w:pStyle w:val="Corpodeltesto2"/>
+      <w:pStyle w:val="BodyText2"/>
       <w:spacing w:before="0" w:after="0" w:line="276" w:lineRule="auto"/>
       <w:rPr>
         <w:color w:val="808080" w:themeColor="background1" w:themeShade="80"/>
@@ -11070,7 +11106,7 @@
   </w:p>
   <w:p>
     <w:pPr>
-      <w:pStyle w:val="Corpodeltesto2"/>
+      <w:pStyle w:val="BodyText2"/>
       <w:spacing w:before="0" w:after="0" w:line="276" w:lineRule="auto"/>
       <w:rPr>
         <w:b w:val="0"/>
@@ -11086,7 +11122,7 @@
 <w:hdr xmlns:wpc="http://schemas.microsoft.com/office/word/2010/wordprocessingCanvas" xmlns:cx="http://schemas.microsoft.com/office/drawing/2014/chartex" xmlns:cx1="http://schemas.microsoft.com/office/drawing/2015/9/8/chartex" xmlns:cx2="http://schemas.microsoft.com/office/drawing/2015/10/21/chartex" xmlns:cx3="http://schemas.microsoft.com/office/drawing/2016/5/9/chartex" xmlns:cx4="http://schemas.microsoft.com/office/drawing/2016/5/10/chartex" xmlns:cx5="http://schemas.microsoft.com/office/drawing/2016/5/11/chartex" xmlns:cx6="http://schemas.microsoft.com/office/drawing/2016/5/12/chartex" xmlns:cx7="http://schemas.microsoft.com/office/drawing/2016/5/13/chartex" xmlns:cx8="http://schemas.microsoft.com/office/drawing/2016/5/14/chartex" xmlns:mc="http://schemas.openxmlformats.org/markup-compatibility/2006" xmlns:aink="http://schemas.microsoft.com/office/drawing/2016/ink" xmlns:am3d="http://schemas.microsoft.com/office/drawing/2017/model3d" xmlns:o="urn:schemas-microsoft-com:office:office" xmlns:oel="http://schemas.microsoft.com/office/2019/extlst" xmlns:r="http://schemas.openxmlformats.org/officeDocument/2006/relationships" xmlns:m="http://schemas.openxmlformats.org/officeDocument/2006/math" xmlns:v="urn:schemas-microsoft-com:vml" xmlns:wp14="http://schemas.microsoft.com/office/word/2010/wordprocessingDrawing" xmlns:wp="http://schemas.openxmlformats.org/drawingml/2006/wordprocessingDrawing" xmlns:w10="urn:schemas-microsoft-com:office:word" xmlns:w="http://schemas.openxmlformats.org/wordprocessingml/2006/main" xmlns:w14="http://schemas.microsoft.com/office/word/2010/wordml" xmlns:w15="http://schemas.microsoft.com/office/word/2012/wordml" xmlns:w16cex="http://schemas.microsoft.com/office/word/2018/wordml/cex" xmlns:w16cid="http://schemas.microsoft.com/office/word/2016/wordml/cid" xmlns:w16="http://schemas.microsoft.com/office/word/2018/wordml" xmlns:w16sdtdh="http://schemas.microsoft.com/office/word/2020/wordml/sdtdatahash" xmlns:w16se="http://schemas.microsoft.com/office/word/2015/wordml/symex" xmlns:wpg="http://schemas.microsoft.com/office/word/2010/wordprocessingGroup" xmlns:wpi="http://schemas.microsoft.com/office/word/2010/wordprocessingInk" xmlns:wne="http://schemas.microsoft.com/office/word/2006/wordml" xmlns:wps="http://schemas.microsoft.com/office/word/2010/wordprocessingShape" mc:Ignorable="w14 w15 w16se w16cid w16 w16cex w16sdtdh wp14">
   <w:p>
     <w:pPr>
-      <w:pStyle w:val="Testofumetto"/>
+      <w:pStyle w:val="BalloonText"/>
       <w:tabs>
         <w:tab w:val="left" w:pos="284"/>
       </w:tabs>
@@ -11169,6 +11205,7 @@
         </wp:anchor>
       </w:drawing>
     </w:r>
+    <w:proofErr w:type="spellStart"/>
     <w:r>
       <w:rPr>
         <w:rFonts w:ascii="Arial" w:hAnsi="Arial" w:cs="Arial"/>
@@ -11176,7 +11213,17 @@
         <w:bCs/>
         <w:color w:val="808080" w:themeColor="background1" w:themeShade="80"/>
       </w:rPr>
-      <w:t xml:space="preserve">Eurotherm </w:t>
+      <w:t>Eurotherm</w:t>
+    </w:r>
+    <w:proofErr w:type="spellEnd"/>
+    <w:r>
+      <w:rPr>
+        <w:rFonts w:ascii="Arial" w:hAnsi="Arial" w:cs="Arial"/>
+        <w:b/>
+        <w:bCs/>
+        <w:color w:val="808080" w:themeColor="background1" w:themeShade="80"/>
+      </w:rPr>
+      <w:t xml:space="preserve"> </w:t>
     </w:r>
     <w:proofErr w:type="spellStart"/>
     <w:r>
@@ -11312,7 +11359,7 @@
   </w:p>
   <w:p>
     <w:pPr>
-      <w:pStyle w:val="Corpodeltesto2"/>
+      <w:pStyle w:val="BodyText2"/>
       <w:spacing w:before="0" w:after="0" w:line="276" w:lineRule="auto"/>
       <w:rPr>
         <w:color w:val="808080" w:themeColor="background1" w:themeShade="80"/>
@@ -11367,17 +11414,36 @@
       </w:rPr>
       <w:br/>
     </w:r>
-    <w:hyperlink r:id="rId2" w:history="1">
-      <w:r>
-        <w:rPr>
-          <w:rStyle w:val="Collegamentoipertestuale"/>
-          <w:color w:val="808080" w:themeColor="background1" w:themeShade="80"/>
-          <w:u w:val="none"/>
-          <w:lang w:val="fr-FR"/>
-        </w:rPr>
-        <w:t>www.eurotherm.info</w:t>
-      </w:r>
-    </w:hyperlink>
+    <w:r>
+      <w:fldChar w:fldCharType="begin"/>
+    </w:r>
+    <w:r>
+      <w:rPr>
+        <w:lang w:val="en-GB"/>
+      </w:rPr>
+      <w:instrText>HYPERLINK "http://www.eurotherm.info"</w:instrText>
+    </w:r>
+    <w:r>
+      <w:fldChar w:fldCharType="separate"/>
+    </w:r>
+    <w:r>
+      <w:rPr>
+        <w:rStyle w:val="Hyperlink"/>
+        <w:color w:val="808080" w:themeColor="background1" w:themeShade="80"/>
+        <w:u w:val="none"/>
+        <w:lang w:val="fr-FR"/>
+      </w:rPr>
+      <w:t>www.eurotherm.info</w:t>
+    </w:r>
+    <w:r>
+      <w:rPr>
+        <w:rStyle w:val="Hyperlink"/>
+        <w:color w:val="808080" w:themeColor="background1" w:themeShade="80"/>
+        <w:u w:val="none"/>
+        <w:lang w:val="fr-FR"/>
+      </w:rPr>
+      <w:fldChar w:fldCharType="end"/>
+    </w:r>
     <w:r>
       <w:rPr>
         <w:color w:val="808080" w:themeColor="background1" w:themeShade="80"/>
@@ -11386,17 +11452,36 @@
       </w:rPr>
       <w:t xml:space="preserve">     </w:t>
     </w:r>
-    <w:hyperlink r:id="rId3" w:history="1">
-      <w:r>
-        <w:rPr>
-          <w:rStyle w:val="Collegamentoipertestuale"/>
-          <w:color w:val="808080" w:themeColor="background1" w:themeShade="80"/>
-          <w:u w:val="none"/>
-          <w:lang w:val="fr-FR"/>
-        </w:rPr>
-        <w:t>mail@eurotherm.info</w:t>
-      </w:r>
-    </w:hyperlink>
+    <w:r>
+      <w:fldChar w:fldCharType="begin"/>
+    </w:r>
+    <w:r>
+      <w:rPr>
+        <w:lang w:val="en-GB"/>
+      </w:rPr>
+      <w:instrText>HYPERLINK "mailto:mai@eurotherm.info"</w:instrText>
+    </w:r>
+    <w:r>
+      <w:fldChar w:fldCharType="separate"/>
+    </w:r>
+    <w:r>
+      <w:rPr>
+        <w:rStyle w:val="Hyperlink"/>
+        <w:color w:val="808080" w:themeColor="background1" w:themeShade="80"/>
+        <w:u w:val="none"/>
+        <w:lang w:val="fr-FR"/>
+      </w:rPr>
+      <w:t>mail@eurotherm.info</w:t>
+    </w:r>
+    <w:r>
+      <w:rPr>
+        <w:rStyle w:val="Hyperlink"/>
+        <w:color w:val="808080" w:themeColor="background1" w:themeShade="80"/>
+        <w:u w:val="none"/>
+        <w:lang w:val="fr-FR"/>
+      </w:rPr>
+      <w:fldChar w:fldCharType="end"/>
+    </w:r>
     <w:r>
       <w:rPr>
         <w:color w:val="808080" w:themeColor="background1" w:themeShade="80"/>
@@ -11408,7 +11493,7 @@
   </w:p>
   <w:p>
     <w:pPr>
-      <w:pStyle w:val="Corpodeltesto2"/>
+      <w:pStyle w:val="BodyText2"/>
       <w:spacing w:before="0" w:after="0" w:line="276" w:lineRule="auto"/>
       <w:rPr>
         <w:color w:val="808080" w:themeColor="background1" w:themeShade="80"/>
@@ -11419,7 +11504,7 @@
   </w:p>
   <w:p>
     <w:pPr>
-      <w:pStyle w:val="Corpodeltesto2"/>
+      <w:pStyle w:val="BodyText2"/>
       <w:spacing w:before="0" w:after="0" w:line="276" w:lineRule="auto"/>
       <w:rPr>
         <w:b w:val="0"/>
@@ -12522,7 +12607,7 @@
     <w:lsdException w:name="Unresolved Mention" w:semiHidden="1" w:unhideWhenUsed="1"/>
     <w:lsdException w:name="Smart Link" w:semiHidden="1" w:unhideWhenUsed="1"/>
   </w:latentStyles>
-  <w:style w:type="paragraph" w:default="1" w:styleId="Normale">
+  <w:style w:type="paragraph" w:default="1" w:styleId="Normal">
     <w:name w:val="Normal"/>
     <w:qFormat/>
     <w:pPr>
@@ -12536,10 +12621,10 @@
       <w:sz w:val="24"/>
     </w:rPr>
   </w:style>
-  <w:style w:type="paragraph" w:styleId="Titolo1">
+  <w:style w:type="paragraph" w:styleId="Heading1">
     <w:name w:val="heading 1"/>
-    <w:basedOn w:val="Normale"/>
-    <w:next w:val="Normale"/>
+    <w:basedOn w:val="Normal"/>
+    <w:next w:val="Normal"/>
     <w:qFormat/>
     <w:pPr>
       <w:keepNext/>
@@ -12556,11 +12641,11 @@
       <w:szCs w:val="16"/>
     </w:rPr>
   </w:style>
-  <w:style w:type="paragraph" w:styleId="Titolo2">
+  <w:style w:type="paragraph" w:styleId="Heading2">
     <w:name w:val="heading 2"/>
-    <w:basedOn w:val="Normale"/>
-    <w:next w:val="Normale"/>
-    <w:link w:val="Titolo2Carattere"/>
+    <w:basedOn w:val="Normal"/>
+    <w:next w:val="Normal"/>
+    <w:link w:val="Heading2Char"/>
     <w:uiPriority w:val="9"/>
     <w:semiHidden/>
     <w:unhideWhenUsed/>
@@ -12579,13 +12664,13 @@
       <w:szCs w:val="26"/>
     </w:rPr>
   </w:style>
-  <w:style w:type="character" w:default="1" w:styleId="Carpredefinitoparagrafo">
+  <w:style w:type="character" w:default="1" w:styleId="DefaultParagraphFont">
     <w:name w:val="Default Paragraph Font"/>
     <w:uiPriority w:val="1"/>
     <w:semiHidden/>
     <w:unhideWhenUsed/>
   </w:style>
-  <w:style w:type="table" w:default="1" w:styleId="Tabellanormale">
+  <w:style w:type="table" w:default="1" w:styleId="TableNormal">
     <w:name w:val="Normal Table"/>
     <w:uiPriority w:val="99"/>
     <w:semiHidden/>
@@ -12600,7 +12685,7 @@
       </w:tblCellMar>
     </w:tblPr>
   </w:style>
-  <w:style w:type="numbering" w:default="1" w:styleId="Nessunelenco">
+  <w:style w:type="numbering" w:default="1" w:styleId="NoList">
     <w:name w:val="No List"/>
     <w:uiPriority w:val="99"/>
     <w:semiHidden/>
@@ -12608,7 +12693,7 @@
   </w:style>
   <w:style w:type="paragraph" w:customStyle="1" w:styleId="Indirizzointerno">
     <w:name w:val="Indirizzo interno"/>
-    <w:basedOn w:val="Corpotesto"/>
+    <w:basedOn w:val="BodyText"/>
     <w:pPr>
       <w:spacing w:after="0" w:line="240" w:lineRule="atLeast"/>
     </w:pPr>
@@ -12617,23 +12702,23 @@
       <w:kern w:val="18"/>
     </w:rPr>
   </w:style>
-  <w:style w:type="paragraph" w:styleId="Corpotesto">
+  <w:style w:type="paragraph" w:styleId="BodyText">
     <w:name w:val="Body Text"/>
-    <w:basedOn w:val="Normale"/>
+    <w:basedOn w:val="Normal"/>
     <w:pPr>
       <w:spacing w:after="120"/>
     </w:pPr>
   </w:style>
-  <w:style w:type="character" w:styleId="Collegamentoipertestuale">
+  <w:style w:type="character" w:styleId="Hyperlink">
     <w:name w:val="Hyperlink"/>
     <w:rPr>
       <w:color w:val="0000FF"/>
       <w:u w:val="single"/>
     </w:rPr>
   </w:style>
-  <w:style w:type="paragraph" w:styleId="Intestazione">
+  <w:style w:type="paragraph" w:styleId="Header">
     <w:name w:val="header"/>
-    <w:basedOn w:val="Normale"/>
+    <w:basedOn w:val="Normal"/>
     <w:pPr>
       <w:tabs>
         <w:tab w:val="center" w:pos="4819"/>
@@ -12641,9 +12726,9 @@
       </w:tabs>
     </w:pPr>
   </w:style>
-  <w:style w:type="paragraph" w:styleId="Pidipagina">
+  <w:style w:type="paragraph" w:styleId="Footer">
     <w:name w:val="footer"/>
-    <w:basedOn w:val="Normale"/>
+    <w:basedOn w:val="Normal"/>
     <w:pPr>
       <w:tabs>
         <w:tab w:val="center" w:pos="4819"/>
@@ -12651,9 +12736,9 @@
       </w:tabs>
     </w:pPr>
   </w:style>
-  <w:style w:type="paragraph" w:styleId="Testofumetto">
+  <w:style w:type="paragraph" w:styleId="BalloonText">
     <w:name w:val="Balloon Text"/>
-    <w:basedOn w:val="Normale"/>
+    <w:basedOn w:val="Normal"/>
     <w:semiHidden/>
     <w:rPr>
       <w:rFonts w:ascii="Tahoma" w:hAnsi="Tahoma" w:cs="Tahoma"/>
@@ -12661,9 +12746,9 @@
       <w:szCs w:val="16"/>
     </w:rPr>
   </w:style>
-  <w:style w:type="paragraph" w:styleId="Corpodeltesto2">
+  <w:style w:type="paragraph" w:styleId="BodyText2">
     <w:name w:val="Body Text 2"/>
-    <w:basedOn w:val="Normale"/>
+    <w:basedOn w:val="Normal"/>
     <w:pPr>
       <w:tabs>
         <w:tab w:val="left" w:pos="284"/>
@@ -12692,7 +12777,7 @@
   </w:style>
   <w:style w:type="paragraph" w:customStyle="1" w:styleId="BasicParagraph">
     <w:name w:val="[Basic Paragraph]"/>
-    <w:basedOn w:val="Normale"/>
+    <w:basedOn w:val="Normal"/>
     <w:uiPriority w:val="99"/>
     <w:rsid w:val="00ED0048"/>
     <w:pPr>
@@ -12724,9 +12809,9 @@
       <w:szCs w:val="24"/>
     </w:rPr>
   </w:style>
-  <w:style w:type="paragraph" w:styleId="Paragrafoelenco">
+  <w:style w:type="paragraph" w:styleId="ListParagraph">
     <w:name w:val="List Paragraph"/>
-    <w:basedOn w:val="Normale"/>
+    <w:basedOn w:val="Normal"/>
     <w:uiPriority w:val="72"/>
     <w:qFormat/>
     <w:rsid w:val="00787014"/>
@@ -12735,9 +12820,9 @@
       <w:contextualSpacing/>
     </w:pPr>
   </w:style>
-  <w:style w:type="table" w:styleId="Grigliatabella">
+  <w:style w:type="table" w:styleId="TableGrid">
     <w:name w:val="Table Grid"/>
-    <w:basedOn w:val="Tabellanormale"/>
+    <w:basedOn w:val="TableNormal"/>
     <w:uiPriority w:val="59"/>
     <w:rsid w:val="009319DC"/>
     <w:tblPr>
@@ -12751,9 +12836,9 @@
       </w:tblBorders>
     </w:tblPr>
   </w:style>
-  <w:style w:type="character" w:styleId="Menzionenonrisolta">
+  <w:style w:type="character" w:styleId="UnresolvedMention">
     <w:name w:val="Unresolved Mention"/>
-    <w:basedOn w:val="Carpredefinitoparagrafo"/>
+    <w:basedOn w:val="DefaultParagraphFont"/>
     <w:uiPriority w:val="99"/>
     <w:semiHidden/>
     <w:unhideWhenUsed/>
@@ -12763,10 +12848,10 @@
       <w:shd w:val="clear" w:color="auto" w:fill="E1DFDD"/>
     </w:rPr>
   </w:style>
-  <w:style w:type="character" w:customStyle="1" w:styleId="Titolo2Carattere">
-    <w:name w:val="Titolo 2 Carattere"/>
-    <w:basedOn w:val="Carpredefinitoparagrafo"/>
-    <w:link w:val="Titolo2"/>
+  <w:style w:type="character" w:customStyle="1" w:styleId="Heading2Char">
+    <w:name w:val="Heading 2 Char"/>
+    <w:basedOn w:val="DefaultParagraphFont"/>
+    <w:link w:val="Heading2"/>
     <w:uiPriority w:val="9"/>
     <w:semiHidden/>
     <w:rsid w:val="00975A47"/>
@@ -12779,31 +12864,29 @@
   </w:style>
   <w:style w:type="paragraph" w:customStyle="1" w:styleId="Leo">
     <w:name w:val="Leo"/>
-    <w:basedOn w:val="Normale"/>
+    <w:basedOn w:val="Normal"/>
     <w:link w:val="LeoCarattere"/>
     <w:autoRedefine/>
     <w:qFormat/>
-    <w:rsid w:val="00C80E10"/>
+    <w:rsid w:val="008857F0"/>
     <w:pPr>
       <w:spacing w:line="360" w:lineRule="auto"/>
     </w:pPr>
     <w:rPr>
       <w:rFonts w:ascii="Arial" w:hAnsi="Arial" w:cs="Arial"/>
       <w:b/>
-      <w:color w:val="FFFFFF" w:themeColor="background1"/>
       <w:szCs w:val="24"/>
       <w:lang w:val="nl-NL"/>
     </w:rPr>
   </w:style>
   <w:style w:type="character" w:customStyle="1" w:styleId="LeoCarattere">
     <w:name w:val="Leo Carattere"/>
-    <w:basedOn w:val="Carpredefinitoparagrafo"/>
+    <w:basedOn w:val="DefaultParagraphFont"/>
     <w:link w:val="Leo"/>
-    <w:rsid w:val="00C80E10"/>
+    <w:rsid w:val="008857F0"/>
     <w:rPr>
       <w:rFonts w:ascii="Arial" w:hAnsi="Arial" w:cs="Arial"/>
       <w:b/>
-      <w:color w:val="FFFFFF" w:themeColor="background1"/>
       <w:sz w:val="24"/>
       <w:szCs w:val="24"/>
       <w:lang w:val="nl-NL"/>
@@ -13133,10 +13216,6 @@
 </file>
 
 <file path=customXml/item1.xml><?xml version="1.0" encoding="utf-8"?>
-<b:Sources xmlns:b="http://schemas.openxmlformats.org/officeDocument/2006/bibliography" xmlns="http://schemas.openxmlformats.org/officeDocument/2006/bibliography" SelectedStyle="\APA.XSL" StyleName="APA"/>
-</file>
-
-<file path=customXml/item2.xml><?xml version="1.0" encoding="utf-8"?>
 <p:properties xmlns:p="http://schemas.microsoft.com/office/2006/metadata/properties" xmlns:xsi="http://www.w3.org/2001/XMLSchema-instance" xmlns:pc="http://schemas.microsoft.com/office/infopath/2007/PartnerControls">
   <documentManagement>
     <SharedWithUsers xmlns="94970210-07c0-4a13-ba52-5ffea64ad46a">
@@ -13150,16 +13229,11 @@
 </p:properties>
 </file>
 
-<file path=customXml/item3.xml><?xml version="1.0" encoding="utf-8"?>
-<?mso-contentType ?>
-<FormTemplates xmlns="http://schemas.microsoft.com/sharepoint/v3/contenttype/forms">
-  <Display>DocumentLibraryForm</Display>
-  <Edit>DocumentLibraryForm</Edit>
-  <New>DocumentLibraryForm</New>
-</FormTemplates>
+<file path=customXml/item2.xml><?xml version="1.0" encoding="utf-8"?>
+<b:Sources xmlns:b="http://schemas.openxmlformats.org/officeDocument/2006/bibliography" xmlns="http://schemas.openxmlformats.org/officeDocument/2006/bibliography" SelectedStyle="\APA.XSL" StyleName="APA"/>
 </file>
 
-<file path=customXml/item4.xml><?xml version="1.0" encoding="utf-8"?>
+<file path=customXml/item3.xml><?xml version="1.0" encoding="utf-8"?>
 <ct:contentTypeSchema xmlns:ct="http://schemas.microsoft.com/office/2006/metadata/contentType" xmlns:ma="http://schemas.microsoft.com/office/2006/metadata/properties/metaAttributes" ct:_="" ma:_="" ma:contentTypeName="Documento" ma:contentTypeID="0x010100358F27869D58A34FB1115D8EEFBB8D73" ma:contentTypeVersion="4" ma:contentTypeDescription="Creare un nuovo documento." ma:contentTypeScope="" ma:versionID="bd22ecee65a2f168bb3034b6c1ed1bf4">
   <xsd:schema xmlns:xsd="http://www.w3.org/2001/XMLSchema" xmlns:xs="http://www.w3.org/2001/XMLSchema" xmlns:p="http://schemas.microsoft.com/office/2006/metadata/properties" xmlns:ns2="94970210-07c0-4a13-ba52-5ffea64ad46a" xmlns:ns3="0a2a9ed5-9748-4c57-aa64-d012389af4b1" targetNamespace="http://schemas.microsoft.com/office/2006/metadata/properties" ma:root="true" ma:fieldsID="8cd73a3a8cfdbce0b0ede4dbf5732e19" ns2:_="" ns3:_="">
     <xsd:import namespace="94970210-07c0-4a13-ba52-5ffea64ad46a"/>
@@ -13324,15 +13398,16 @@
 </ct:contentTypeSchema>
 </file>
 
-<file path=customXml/itemProps1.xml><?xml version="1.0" encoding="utf-8"?>
-<ds:datastoreItem xmlns:ds="http://schemas.openxmlformats.org/officeDocument/2006/customXml" ds:itemID="{6AE235E7-B09D-433C-B053-0385C8FF1554}">
-  <ds:schemaRefs>
-    <ds:schemaRef ds:uri="http://schemas.openxmlformats.org/officeDocument/2006/bibliography"/>
-  </ds:schemaRefs>
-</ds:datastoreItem>
+<file path=customXml/item4.xml><?xml version="1.0" encoding="utf-8"?>
+<?mso-contentType ?>
+<FormTemplates xmlns="http://schemas.microsoft.com/sharepoint/v3/contenttype/forms">
+  <Display>DocumentLibraryForm</Display>
+  <Edit>DocumentLibraryForm</Edit>
+  <New>DocumentLibraryForm</New>
+</FormTemplates>
 </file>
 
-<file path=customXml/itemProps2.xml><?xml version="1.0" encoding="utf-8"?>
+<file path=customXml/itemProps1.xml><?xml version="1.0" encoding="utf-8"?>
 <ds:datastoreItem xmlns:ds="http://schemas.openxmlformats.org/officeDocument/2006/customXml" ds:itemID="{1468CF36-E99C-45FA-A321-511710218AED}">
   <ds:schemaRefs>
     <ds:schemaRef ds:uri="http://schemas.microsoft.com/office/2006/metadata/properties"/>
@@ -13342,15 +13417,15 @@
 </ds:datastoreItem>
 </file>
 
-<file path=customXml/itemProps3.xml><?xml version="1.0" encoding="utf-8"?>
-<ds:datastoreItem xmlns:ds="http://schemas.openxmlformats.org/officeDocument/2006/customXml" ds:itemID="{E7DFBFBE-FA85-4071-BE83-0E8BE9371E13}">
+<file path=customXml/itemProps2.xml><?xml version="1.0" encoding="utf-8"?>
+<ds:datastoreItem xmlns:ds="http://schemas.openxmlformats.org/officeDocument/2006/customXml" ds:itemID="{6AE235E7-B09D-433C-B053-0385C8FF1554}">
   <ds:schemaRefs>
-    <ds:schemaRef ds:uri="http://schemas.microsoft.com/sharepoint/v3/contenttype/forms"/>
+    <ds:schemaRef ds:uri="http://schemas.openxmlformats.org/officeDocument/2006/bibliography"/>
   </ds:schemaRefs>
 </ds:datastoreItem>
 </file>
 
-<file path=customXml/itemProps4.xml><?xml version="1.0" encoding="utf-8"?>
+<file path=customXml/itemProps3.xml><?xml version="1.0" encoding="utf-8"?>
 <ds:datastoreItem xmlns:ds="http://schemas.openxmlformats.org/officeDocument/2006/customXml" ds:itemID="{10D24AD1-BDBA-4E7F-BE46-DB7A27318284}">
   <ds:schemaRefs>
     <ds:schemaRef ds:uri="http://schemas.microsoft.com/office/2006/metadata/contentType"/>
@@ -13367,4 +13442,12 @@
     <ds:schemaRef ds:uri="http://schemas.microsoft.com/internal/obd"/>
   </ds:schemaRefs>
 </ds:datastoreItem>
+</file>
+
+<file path=customXml/itemProps4.xml><?xml version="1.0" encoding="utf-8"?>
+<ds:datastoreItem xmlns:ds="http://schemas.openxmlformats.org/officeDocument/2006/customXml" ds:itemID="{E7DFBFBE-FA85-4071-BE83-0E8BE9371E13}">
+  <ds:schemaRefs>
+    <ds:schemaRef ds:uri="http://schemas.microsoft.com/sharepoint/v3/contenttype/forms"/>
+  </ds:schemaRefs>
+</ds:datastoreItem>
 </file>
</xml_diff>